<commit_message>
made 1e a bit clearer
</commit_message>
<xml_diff>
--- a/MT/mt.docx
+++ b/MT/mt.docx
@@ -1577,16 +1577,14 @@
         </w:rPr>
         <w:t xml:space="preserve">is a description of a functions asymptotic lower bound, i.e. the </w:t>
       </w:r>
-      <w:proofErr w:type="gramStart"/>
       <w:r>
         <w:rPr>
           <w:rFonts w:ascii="Cambria Math" w:eastAsia="Cambria Math" w:hAnsi="Cambria Math" w:cs="Cambria Math"/>
           <w:sz w:val="24"/>
           <w:szCs w:val="24"/>
         </w:rPr>
-        <w:t>best case</w:t>
-      </w:r>
-      <w:proofErr w:type="gramEnd"/>
+        <w:t>best-case</w:t>
+      </w:r>
       <w:r>
         <w:rPr>
           <w:rFonts w:ascii="Cambria Math" w:eastAsia="Cambria Math" w:hAnsi="Cambria Math" w:cs="Cambria Math"/>
@@ -4535,6 +4533,336 @@
     </w:p>
     <w:p>
       <w:pPr>
+        <w:jc w:val="center"/>
+        <w:rPr>
+          <w:rFonts w:ascii="Cambria Math" w:eastAsia="Cambria Math" w:hAnsi="Cambria Math" w:cs="Cambria Math"/>
+          <w:color w:val="000000"/>
+          <w:sz w:val="24"/>
+          <w:szCs w:val="24"/>
+        </w:rPr>
+      </w:pPr>
+    </w:p>
+    <w:p>
+      <w:pPr>
+        <w:ind w:firstLine="720"/>
+        <w:jc w:val="left"/>
+        <w:rPr>
+          <w:rFonts w:ascii="Cambria Math" w:eastAsia="Cambria Math" w:hAnsi="Cambria Math" w:cs="Cambria Math"/>
+          <w:color w:val="000000"/>
+          <w:sz w:val="24"/>
+          <w:szCs w:val="24"/>
+        </w:rPr>
+      </w:pPr>
+      <w:r>
+        <w:rPr>
+          <w:rFonts w:ascii="Cambria Math" w:eastAsia="Cambria Math" w:hAnsi="Cambria Math" w:cs="Cambria Math"/>
+          <w:b/>
+          <w:i/>
+          <w:color w:val="000000"/>
+          <w:sz w:val="24"/>
+          <w:szCs w:val="24"/>
+        </w:rPr>
+        <w:t>Second Definition</w:t>
+      </w:r>
+      <w:r>
+        <w:rPr>
+          <w:rFonts w:ascii="Cambria Math" w:eastAsia="Cambria Math" w:hAnsi="Cambria Math" w:cs="Cambria Math"/>
+          <w:color w:val="000000"/>
+          <w:sz w:val="24"/>
+          <w:szCs w:val="24"/>
+        </w:rPr>
+        <w:t xml:space="preserve">: </w:t>
+      </w:r>
+      <m:oMath>
+        <m:r>
+          <w:rPr>
+            <w:rFonts w:ascii="Cambria Math" w:eastAsia="Cambria Math" w:hAnsi="Cambria Math" w:cs="Cambria Math"/>
+            <w:color w:val="000000"/>
+            <w:sz w:val="24"/>
+            <w:szCs w:val="24"/>
+          </w:rPr>
+          <w:br/>
+        </m:r>
+      </m:oMath>
+      <m:oMathPara>
+        <m:oMath>
+          <m:r>
+            <w:rPr>
+              <w:rFonts w:ascii="Cambria Math" w:eastAsia="Cambria Math" w:hAnsi="Cambria Math" w:cs="Cambria Math"/>
+              <w:color w:val="000000"/>
+              <w:sz w:val="24"/>
+              <w:szCs w:val="24"/>
+            </w:rPr>
+            <m:t>f</m:t>
+          </m:r>
+          <m:d>
+            <m:dPr>
+              <m:ctrlPr>
+                <w:rPr>
+                  <w:rFonts w:ascii="Cambria Math" w:eastAsia="Cambria Math" w:hAnsi="Cambria Math" w:cs="Cambria Math"/>
+                  <w:color w:val="000000"/>
+                  <w:sz w:val="24"/>
+                  <w:szCs w:val="24"/>
+                </w:rPr>
+              </m:ctrlPr>
+            </m:dPr>
+            <m:e>
+              <m:r>
+                <w:rPr>
+                  <w:rFonts w:ascii="Cambria Math" w:eastAsia="Cambria Math" w:hAnsi="Cambria Math" w:cs="Cambria Math"/>
+                  <w:color w:val="000000"/>
+                  <w:sz w:val="24"/>
+                  <w:szCs w:val="24"/>
+                </w:rPr>
+                <m:t>x</m:t>
+              </m:r>
+            </m:e>
+          </m:d>
+          <m:r>
+            <w:rPr>
+              <w:rFonts w:ascii="Cambria Math" w:eastAsia="Cambria Math" w:hAnsi="Cambria Math" w:cs="Cambria Math"/>
+              <w:color w:val="000000"/>
+              <w:sz w:val="24"/>
+              <w:szCs w:val="24"/>
+            </w:rPr>
+            <m:t>=Θ</m:t>
+          </m:r>
+          <m:d>
+            <m:dPr>
+              <m:ctrlPr>
+                <w:rPr>
+                  <w:rFonts w:ascii="Cambria Math" w:eastAsia="Cambria Math" w:hAnsi="Cambria Math" w:cs="Cambria Math"/>
+                  <w:color w:val="000000"/>
+                  <w:sz w:val="24"/>
+                  <w:szCs w:val="24"/>
+                </w:rPr>
+              </m:ctrlPr>
+            </m:dPr>
+            <m:e>
+              <m:r>
+                <w:rPr>
+                  <w:rFonts w:ascii="Cambria Math" w:eastAsia="Cambria Math" w:hAnsi="Cambria Math" w:cs="Cambria Math"/>
+                  <w:color w:val="000000"/>
+                  <w:sz w:val="24"/>
+                  <w:szCs w:val="24"/>
+                </w:rPr>
+                <m:t>g</m:t>
+              </m:r>
+              <m:d>
+                <m:dPr>
+                  <m:ctrlPr>
+                    <w:rPr>
+                      <w:rFonts w:ascii="Cambria Math" w:eastAsia="Cambria Math" w:hAnsi="Cambria Math" w:cs="Cambria Math"/>
+                      <w:color w:val="000000"/>
+                      <w:sz w:val="24"/>
+                      <w:szCs w:val="24"/>
+                    </w:rPr>
+                  </m:ctrlPr>
+                </m:dPr>
+                <m:e>
+                  <m:r>
+                    <w:rPr>
+                      <w:rFonts w:ascii="Cambria Math" w:eastAsia="Cambria Math" w:hAnsi="Cambria Math" w:cs="Cambria Math"/>
+                      <w:color w:val="000000"/>
+                      <w:sz w:val="24"/>
+                      <w:szCs w:val="24"/>
+                    </w:rPr>
+                    <m:t>x</m:t>
+                  </m:r>
+                </m:e>
+              </m:d>
+            </m:e>
+          </m:d>
+          <m:r>
+            <w:rPr>
+              <w:rFonts w:ascii="Cambria Math" w:eastAsia="Cambria Math" w:hAnsi="Cambria Math" w:cs="Cambria Math"/>
+              <w:color w:val="000000"/>
+              <w:sz w:val="24"/>
+              <w:szCs w:val="24"/>
+            </w:rPr>
+            <m:t xml:space="preserve"> iff </m:t>
+          </m:r>
+          <m:d>
+            <m:dPr>
+              <m:ctrlPr>
+                <w:rPr>
+                  <w:rFonts w:ascii="Cambria Math" w:eastAsia="Cambria Math" w:hAnsi="Cambria Math" w:cs="Cambria Math"/>
+                  <w:color w:val="000000"/>
+                  <w:sz w:val="24"/>
+                  <w:szCs w:val="24"/>
+                </w:rPr>
+              </m:ctrlPr>
+            </m:dPr>
+            <m:e>
+              <m:r>
+                <w:rPr>
+                  <w:rFonts w:ascii="Cambria Math" w:eastAsia="Cambria Math" w:hAnsi="Cambria Math" w:cs="Cambria Math"/>
+                  <w:color w:val="000000"/>
+                  <w:sz w:val="24"/>
+                  <w:szCs w:val="24"/>
+                </w:rPr>
+                <m:t>x</m:t>
+              </m:r>
+            </m:e>
+          </m:d>
+          <m:r>
+            <w:rPr>
+              <w:rFonts w:ascii="Cambria Math" w:eastAsia="Cambria Math" w:hAnsi="Cambria Math" w:cs="Cambria Math"/>
+              <w:color w:val="000000"/>
+              <w:sz w:val="24"/>
+              <w:szCs w:val="24"/>
+            </w:rPr>
+            <m:t>=O</m:t>
+          </m:r>
+          <m:d>
+            <m:dPr>
+              <m:ctrlPr>
+                <w:rPr>
+                  <w:rFonts w:ascii="Cambria Math" w:eastAsia="Cambria Math" w:hAnsi="Cambria Math" w:cs="Cambria Math"/>
+                  <w:color w:val="000000"/>
+                  <w:sz w:val="24"/>
+                  <w:szCs w:val="24"/>
+                </w:rPr>
+              </m:ctrlPr>
+            </m:dPr>
+            <m:e>
+              <m:r>
+                <w:rPr>
+                  <w:rFonts w:ascii="Cambria Math" w:eastAsia="Cambria Math" w:hAnsi="Cambria Math" w:cs="Cambria Math"/>
+                  <w:color w:val="000000"/>
+                  <w:sz w:val="24"/>
+                  <w:szCs w:val="24"/>
+                </w:rPr>
+                <m:t>g</m:t>
+              </m:r>
+              <m:d>
+                <m:dPr>
+                  <m:ctrlPr>
+                    <w:rPr>
+                      <w:rFonts w:ascii="Cambria Math" w:eastAsia="Cambria Math" w:hAnsi="Cambria Math" w:cs="Cambria Math"/>
+                      <w:color w:val="000000"/>
+                      <w:sz w:val="24"/>
+                      <w:szCs w:val="24"/>
+                    </w:rPr>
+                  </m:ctrlPr>
+                </m:dPr>
+                <m:e>
+                  <m:r>
+                    <w:rPr>
+                      <w:rFonts w:ascii="Cambria Math" w:eastAsia="Cambria Math" w:hAnsi="Cambria Math" w:cs="Cambria Math"/>
+                      <w:color w:val="000000"/>
+                      <w:sz w:val="24"/>
+                      <w:szCs w:val="24"/>
+                    </w:rPr>
+                    <m:t>x</m:t>
+                  </m:r>
+                </m:e>
+              </m:d>
+            </m:e>
+          </m:d>
+          <m:r>
+            <w:rPr>
+              <w:rFonts w:ascii="Cambria Math" w:eastAsia="Cambria Math" w:hAnsi="Cambria Math" w:cs="Cambria Math"/>
+              <w:color w:val="000000"/>
+              <w:sz w:val="24"/>
+              <w:szCs w:val="24"/>
+            </w:rPr>
+            <m:t xml:space="preserve"> and f</m:t>
+          </m:r>
+          <m:d>
+            <m:dPr>
+              <m:ctrlPr>
+                <w:rPr>
+                  <w:rFonts w:ascii="Cambria Math" w:eastAsia="Cambria Math" w:hAnsi="Cambria Math" w:cs="Cambria Math"/>
+                  <w:color w:val="000000"/>
+                  <w:sz w:val="24"/>
+                  <w:szCs w:val="24"/>
+                </w:rPr>
+              </m:ctrlPr>
+            </m:dPr>
+            <m:e>
+              <m:r>
+                <w:rPr>
+                  <w:rFonts w:ascii="Cambria Math" w:eastAsia="Cambria Math" w:hAnsi="Cambria Math" w:cs="Cambria Math"/>
+                  <w:color w:val="000000"/>
+                  <w:sz w:val="24"/>
+                  <w:szCs w:val="24"/>
+                </w:rPr>
+                <m:t>x</m:t>
+              </m:r>
+            </m:e>
+          </m:d>
+          <m:r>
+            <w:rPr>
+              <w:rFonts w:ascii="Cambria Math" w:eastAsia="Cambria Math" w:hAnsi="Cambria Math" w:cs="Cambria Math"/>
+              <w:color w:val="000000"/>
+              <w:sz w:val="24"/>
+              <w:szCs w:val="24"/>
+            </w:rPr>
+            <m:t>=Ω</m:t>
+          </m:r>
+          <m:d>
+            <m:dPr>
+              <m:ctrlPr>
+                <w:rPr>
+                  <w:rFonts w:ascii="Cambria Math" w:eastAsia="Cambria Math" w:hAnsi="Cambria Math" w:cs="Cambria Math"/>
+                  <w:color w:val="000000"/>
+                  <w:sz w:val="24"/>
+                  <w:szCs w:val="24"/>
+                </w:rPr>
+              </m:ctrlPr>
+            </m:dPr>
+            <m:e>
+              <m:r>
+                <w:rPr>
+                  <w:rFonts w:ascii="Cambria Math" w:eastAsia="Cambria Math" w:hAnsi="Cambria Math" w:cs="Cambria Math"/>
+                  <w:color w:val="000000"/>
+                  <w:sz w:val="24"/>
+                  <w:szCs w:val="24"/>
+                </w:rPr>
+                <m:t>g</m:t>
+              </m:r>
+              <m:d>
+                <m:dPr>
+                  <m:ctrlPr>
+                    <w:rPr>
+                      <w:rFonts w:ascii="Cambria Math" w:eastAsia="Cambria Math" w:hAnsi="Cambria Math" w:cs="Cambria Math"/>
+                      <w:color w:val="000000"/>
+                      <w:sz w:val="24"/>
+                      <w:szCs w:val="24"/>
+                    </w:rPr>
+                  </m:ctrlPr>
+                </m:dPr>
+                <m:e>
+                  <m:r>
+                    <w:rPr>
+                      <w:rFonts w:ascii="Cambria Math" w:eastAsia="Cambria Math" w:hAnsi="Cambria Math" w:cs="Cambria Math"/>
+                      <w:color w:val="000000"/>
+                      <w:sz w:val="24"/>
+                      <w:szCs w:val="24"/>
+                    </w:rPr>
+                    <m:t>x</m:t>
+                  </m:r>
+                </m:e>
+              </m:d>
+            </m:e>
+          </m:d>
+        </m:oMath>
+      </m:oMathPara>
+    </w:p>
+    <w:p>
+      <w:pPr>
+        <w:jc w:val="left"/>
+        <w:rPr>
+          <w:rFonts w:ascii="Cambria Math" w:eastAsia="Cambria Math" w:hAnsi="Cambria Math" w:cs="Cambria Math"/>
+          <w:color w:val="000000"/>
+          <w:sz w:val="24"/>
+          <w:szCs w:val="24"/>
+        </w:rPr>
+      </w:pPr>
+    </w:p>
+    <w:p>
+      <w:pPr>
         <w:pBdr>
           <w:top w:val="nil"/>
           <w:left w:val="nil"/>
@@ -4959,7 +5287,7 @@
           <w:right w:val="nil"/>
           <w:between w:val="nil"/>
         </w:pBdr>
-        <w:ind w:left="115" w:firstLine="604"/>
+        <w:ind w:left="719"/>
         <w:jc w:val="left"/>
         <w:rPr>
           <w:color w:val="000000"/>
@@ -4973,7 +5301,42 @@
           <w:sz w:val="24"/>
           <w:szCs w:val="24"/>
         </w:rPr>
-        <w:t xml:space="preserve">We know the above to be true (using the definition of Big Theta which states: </w:t>
+        <w:t xml:space="preserve">We know the above to be true </w:t>
+      </w:r>
+      <w:r>
+        <w:rPr>
+          <w:color w:val="000000"/>
+          <w:sz w:val="24"/>
+          <w:szCs w:val="24"/>
+        </w:rPr>
+        <w:t xml:space="preserve">by using the second definition and our results from finding O and </w:t>
+      </w:r>
+      <m:oMath>
+        <m:r>
+          <w:rPr>
+            <w:rFonts w:ascii="Cambria Math" w:eastAsia="Cambria Math" w:hAnsi="Cambria Math" w:cs="Cambria Math"/>
+            <w:color w:val="000000"/>
+            <w:sz w:val="24"/>
+            <w:szCs w:val="24"/>
+          </w:rPr>
+          <m:t>Ω</m:t>
+        </m:r>
+      </m:oMath>
+      <w:r>
+        <w:rPr>
+          <w:color w:val="000000"/>
+          <w:sz w:val="24"/>
+          <w:szCs w:val="24"/>
+        </w:rPr>
+        <w:t xml:space="preserve"> </w:t>
+      </w:r>
+      <w:r>
+        <w:rPr>
+          <w:color w:val="000000"/>
+          <w:sz w:val="24"/>
+          <w:szCs w:val="24"/>
+        </w:rPr>
+        <w:t xml:space="preserve">for f(x). </w:t>
       </w:r>
     </w:p>
     <w:p>
@@ -5675,6 +6038,7 @@
           <w:sz w:val="24"/>
           <w:szCs w:val="24"/>
         </w:rPr>
+        <w:lastRenderedPageBreak/>
         <w:tab/>
       </w:r>
       <w:r>
@@ -5697,14 +6061,7 @@
           <w:sz w:val="24"/>
           <w:szCs w:val="24"/>
         </w:rPr>
-        <w:t xml:space="preserve"> = x = 1, c = 4</w:t>
-      </w:r>
-      <w:r>
-        <w:rPr>
-          <w:sz w:val="24"/>
-          <w:szCs w:val="24"/>
-        </w:rPr>
-        <w:t xml:space="preserve"> we see that </w:t>
+        <w:t xml:space="preserve"> = x = 1, c = 4 we see that </w:t>
       </w:r>
       <m:oMath>
         <m:sSup>
@@ -5744,39 +6101,7 @@
             <w:sz w:val="24"/>
             <w:szCs w:val="24"/>
           </w:rPr>
-          <m:t>+3</m:t>
-        </m:r>
-        <m:r>
-          <w:rPr>
-            <w:rFonts w:ascii="Cambria Math" w:eastAsia="Cambria Math" w:hAnsi="Cambria Math" w:cs="Cambria Math"/>
-            <w:sz w:val="24"/>
-            <w:szCs w:val="24"/>
-          </w:rPr>
-          <m:t>(1)</m:t>
-        </m:r>
-        <m:r>
-          <w:rPr>
-            <w:rFonts w:ascii="Cambria Math" w:eastAsia="Cambria Math" w:hAnsi="Cambria Math" w:cs="Cambria Math"/>
-            <w:sz w:val="24"/>
-            <w:szCs w:val="24"/>
-          </w:rPr>
-          <m:t xml:space="preserve">≤ </m:t>
-        </m:r>
-        <m:r>
-          <w:rPr>
-            <w:rFonts w:ascii="Cambria Math" w:eastAsia="Cambria Math" w:hAnsi="Cambria Math" w:cs="Cambria Math"/>
-            <w:sz w:val="24"/>
-            <w:szCs w:val="24"/>
-          </w:rPr>
-          <m:t>4</m:t>
-        </m:r>
-        <m:r>
-          <w:rPr>
-            <w:rFonts w:ascii="Cambria Math" w:eastAsia="Cambria Math" w:hAnsi="Cambria Math" w:cs="Cambria Math"/>
-            <w:sz w:val="24"/>
-            <w:szCs w:val="24"/>
-          </w:rPr>
-          <m:t>⋅</m:t>
+          <m:t>+3(1)≤ 4⋅</m:t>
         </m:r>
         <m:sSup>
           <m:sSupPr>
@@ -5816,6 +6141,72 @@
           <w:szCs w:val="24"/>
         </w:rPr>
         <w:t xml:space="preserve"> is true.</w:t>
+      </w:r>
+    </w:p>
+    <w:p>
+      <w:pPr>
+        <w:jc w:val="left"/>
+        <w:rPr>
+          <w:sz w:val="24"/>
+          <w:szCs w:val="24"/>
+        </w:rPr>
+      </w:pPr>
+    </w:p>
+    <w:p>
+      <w:pPr>
+        <w:jc w:val="left"/>
+        <w:rPr>
+          <w:sz w:val="24"/>
+          <w:szCs w:val="24"/>
+        </w:rPr>
+      </w:pPr>
+      <w:r>
+        <w:rPr>
+          <w:sz w:val="24"/>
+          <w:szCs w:val="24"/>
+        </w:rPr>
+        <w:tab/>
+        <w:t>So, O for f(x) is O(</w:t>
+      </w:r>
+      <m:oMath>
+        <m:sSup>
+          <m:sSupPr>
+            <m:ctrlPr>
+              <w:rPr>
+                <w:rFonts w:ascii="Cambria Math" w:eastAsia="Cambria Math" w:hAnsi="Cambria Math" w:cs="Cambria Math"/>
+                <w:sz w:val="24"/>
+                <w:szCs w:val="24"/>
+              </w:rPr>
+            </m:ctrlPr>
+          </m:sSupPr>
+          <m:e>
+            <m:r>
+              <w:rPr>
+                <w:rFonts w:ascii="Cambria Math" w:eastAsia="Cambria Math" w:hAnsi="Cambria Math" w:cs="Cambria Math"/>
+                <w:sz w:val="24"/>
+                <w:szCs w:val="24"/>
+              </w:rPr>
+              <m:t>x</m:t>
+            </m:r>
+          </m:e>
+          <m:sup>
+            <m:r>
+              <w:rPr>
+                <w:rFonts w:ascii="Cambria Math" w:eastAsia="Cambria Math" w:hAnsi="Cambria Math" w:cs="Cambria Math"/>
+                <w:sz w:val="24"/>
+                <w:szCs w:val="24"/>
+              </w:rPr>
+              <m:t>2</m:t>
+            </m:r>
+          </m:sup>
+        </m:sSup>
+      </m:oMath>
+      <w:r>
+        <w:rPr>
+          <w:sz w:val="24"/>
+          <w:szCs w:val="24"/>
+        </w:rPr>
+        <w:t>)</w:t>
       </w:r>
     </w:p>
     <w:p>
@@ -5949,6 +6340,15 @@
             <w:szCs w:val="24"/>
           </w:rPr>
           <m:t xml:space="preserve"> iff </m:t>
+        </m:r>
+        <m:r>
+          <w:rPr>
+            <w:rFonts w:ascii="Cambria Math" w:eastAsia="Cambria Math" w:hAnsi="Cambria Math" w:cs="Cambria Math"/>
+            <w:color w:val="000000"/>
+            <w:sz w:val="24"/>
+            <w:szCs w:val="24"/>
+          </w:rPr>
+          <m:t>f</m:t>
         </m:r>
         <m:d>
           <m:dPr>
@@ -6195,8 +6595,6 @@
         </w:rPr>
         <w:t>.</w:t>
       </w:r>
-      <w:bookmarkStart w:id="0" w:name="_GoBack"/>
-      <w:bookmarkEnd w:id="0"/>
     </w:p>
     <w:p>
       <w:pPr>
@@ -6248,7 +6646,6 @@
           <w:sz w:val="24"/>
           <w:szCs w:val="24"/>
         </w:rPr>
-        <w:lastRenderedPageBreak/>
         <w:t>We can also prove it by the first definition:</w:t>
       </w:r>
     </w:p>
@@ -7631,6 +8028,8 @@
           <w:szCs w:val="24"/>
         </w:rPr>
       </w:pPr>
+      <w:bookmarkStart w:id="0" w:name="_GoBack"/>
+      <w:bookmarkEnd w:id="0"/>
     </w:p>
     <w:p>
       <w:pPr>
@@ -8233,6 +8632,7 @@
           <w:sz w:val="24"/>
           <w:szCs w:val="24"/>
         </w:rPr>
+        <w:lastRenderedPageBreak/>
         <w:t>n</w:t>
       </w:r>
       <w:r>
@@ -10808,6 +11208,7 @@
   <w:style w:type="character" w:default="1" w:styleId="DefaultParagraphFont">
     <w:name w:val="Default Paragraph Font"/>
     <w:uiPriority w:val="1"/>
+    <w:semiHidden/>
     <w:unhideWhenUsed/>
   </w:style>
   <w:style w:type="table" w:default="1" w:styleId="TableNormal">

</xml_diff>